<commit_message>
[TEST][OWNBRANCH] Slack and git Notifications Testing on my own branch v2
</commit_message>
<xml_diff>
--- a/back/Test lien git et slack.docx
+++ b/back/Test lien git et slack.docx
@@ -19,6 +19,26 @@
           <w:lang w:val="de-DE"/>
         </w:rPr>
         <w:t xml:space="preserve"> == meme test mais sur ma branche privée </w:t>
+      </w:r>
+    </w:p>
+    <w:p>
+      <w:pPr>
+        <w:rPr>
+          <w:lang w:val="de-DE"/>
+        </w:rPr>
+      </w:pPr>
+    </w:p>
+    <w:p>
+      <w:pPr>
+        <w:rPr>
+          <w:lang w:val="de-DE"/>
+        </w:rPr>
+      </w:pPr>
+      <w:r>
+        <w:rPr>
+          <w:lang w:val="de-DE"/>
+        </w:rPr>
+        <w:t xml:space="preserve">Test 2 </w:t>
       </w:r>
     </w:p>
     <w:sectPr>

</xml_diff>

<commit_message>
[TEST][OWNBRANCH] Slack and git Notifications Testing on my own branch v3
</commit_message>
<xml_diff>
--- a/back/Test lien git et slack.docx
+++ b/back/Test lien git et slack.docx
@@ -3,42 +3,17 @@
 <w:document xmlns:ve="http://schemas.openxmlformats.org/markup-compatibility/2006" xmlns:o="urn:schemas-microsoft-com:office:office" xmlns:r="http://schemas.openxmlformats.org/officeDocument/2006/relationships" xmlns:m="http://schemas.openxmlformats.org/officeDocument/2006/math" xmlns:v="urn:schemas-microsoft-com:vml" xmlns:wp="http://schemas.openxmlformats.org/drawingml/2006/wordprocessingDrawing" xmlns:w10="urn:schemas-microsoft-com:office:word" xmlns:w="http://schemas.openxmlformats.org/wordprocessingml/2006/main" xmlns:wne="http://schemas.microsoft.com/office/word/2006/wordml">
   <w:body>
     <w:p>
-      <w:pPr>
-        <w:rPr>
-          <w:lang w:val="de-DE"/>
-        </w:rPr>
-      </w:pPr>
       <w:r>
-        <w:rPr>
-          <w:lang w:val="de-DE"/>
-        </w:rPr>
         <w:t>Fichier rajouté pour vérifier que le fait de pusher ou committer sur git va automatiquement faire une alerte dans slack</w:t>
       </w:r>
       <w:r>
-        <w:rPr>
-          <w:lang w:val="de-DE"/>
-        </w:rPr>
         <w:t xml:space="preserve"> == meme test mais sur ma branche privée </w:t>
       </w:r>
     </w:p>
+    <w:p/>
     <w:p>
-      <w:pPr>
-        <w:rPr>
-          <w:lang w:val="de-DE"/>
-        </w:rPr>
-      </w:pPr>
-    </w:p>
-    <w:p>
-      <w:pPr>
-        <w:rPr>
-          <w:lang w:val="de-DE"/>
-        </w:rPr>
-      </w:pPr>
       <w:r>
-        <w:rPr>
-          <w:lang w:val="de-DE"/>
-        </w:rPr>
-        <w:t xml:space="preserve">Test 2 </w:t>
+        <w:t>Test 3</w:t>
       </w:r>
     </w:p>
     <w:sectPr>

</xml_diff>